<commit_message>
Converting Word documents to MarkDown: "Simplified Access Control Notation": Manually checking differences between rendered MarkDown and Word. Last checks if markup looks ok.
</commit_message>
<xml_diff>
--- a/1. Spec/11. Black Boxes/3. Simplified Access Control Notation.docx
+++ b/1. Spec/11. Black Boxes/3. Simplified Access Control Notation.docx
@@ -1,6 +1,6 @@
 
 <file path=word/document.xml><?xml version="1.0" encoding="utf-8"?>
-<w:document xmlns:wpc="http://schemas.microsoft.com/office/word/2010/wordprocessingCanvas" xmlns:cx="http://schemas.microsoft.com/office/drawing/2014/chartex" xmlns:cx1="http://schemas.microsoft.com/office/drawing/2015/9/8/chartex" xmlns:cx2="http://schemas.microsoft.com/office/drawing/2015/10/21/chartex" xmlns:cx3="http://schemas.microsoft.com/office/drawing/2016/5/9/chartex" xmlns:cx4="http://schemas.microsoft.com/office/drawing/2016/5/10/chartex" xmlns:cx5="http://schemas.microsoft.com/office/drawing/2016/5/11/chartex" xmlns:cx6="http://schemas.microsoft.com/office/drawing/2016/5/12/chartex" xmlns:cx7="http://schemas.microsoft.com/office/drawing/2016/5/13/chartex" xmlns:cx8="http://schemas.microsoft.com/office/drawing/2016/5/14/chartex" xmlns:mc="http://schemas.openxmlformats.org/markup-compatibility/2006" xmlns:aink="http://schemas.microsoft.com/office/drawing/2016/ink" xmlns:am3d="http://schemas.microsoft.com/office/drawing/2017/model3d" xmlns:o="urn:schemas-microsoft-com:office:office" xmlns:r="http://schemas.openxmlformats.org/officeDocument/2006/relationships" xmlns:m="http://schemas.openxmlformats.org/officeDocument/2006/math" xmlns:v="urn:schemas-microsoft-com:vml" xmlns:wp14="http://schemas.microsoft.com/office/word/2010/wordprocessingDrawing" xmlns:wp="http://schemas.openxmlformats.org/drawingml/2006/wordprocessingDrawing" xmlns:w10="urn:schemas-microsoft-com:office:word" xmlns:w="http://schemas.openxmlformats.org/wordprocessingml/2006/main" xmlns:w14="http://schemas.microsoft.com/office/word/2010/wordml" xmlns:w15="http://schemas.microsoft.com/office/word/2012/wordml" xmlns:w16cid="http://schemas.microsoft.com/office/word/2016/wordml/cid" xmlns:w16se="http://schemas.microsoft.com/office/word/2015/wordml/symex" xmlns:wpg="http://schemas.microsoft.com/office/word/2010/wordprocessingGroup" xmlns:wpi="http://schemas.microsoft.com/office/word/2010/wordprocessingInk" xmlns:wne="http://schemas.microsoft.com/office/word/2006/wordml" xmlns:wps="http://schemas.microsoft.com/office/word/2010/wordprocessingShape" mc:Ignorable="w14 w15 w16se w16cid wp14">
+<w:document xmlns:wpc="http://schemas.microsoft.com/office/word/2010/wordprocessingCanvas" xmlns:cx="http://schemas.microsoft.com/office/drawing/2014/chartex" xmlns:cx1="http://schemas.microsoft.com/office/drawing/2015/9/8/chartex" xmlns:cx2="http://schemas.microsoft.com/office/drawing/2015/10/21/chartex" xmlns:cx3="http://schemas.microsoft.com/office/drawing/2016/5/9/chartex" xmlns:cx4="http://schemas.microsoft.com/office/drawing/2016/5/10/chartex" xmlns:cx5="http://schemas.microsoft.com/office/drawing/2016/5/11/chartex" xmlns:cx6="http://schemas.microsoft.com/office/drawing/2016/5/12/chartex" xmlns:cx7="http://schemas.microsoft.com/office/drawing/2016/5/13/chartex" xmlns:cx8="http://schemas.microsoft.com/office/drawing/2016/5/14/chartex" xmlns:mc="http://schemas.openxmlformats.org/markup-compatibility/2006" xmlns:aink="http://schemas.microsoft.com/office/drawing/2016/ink" xmlns:am3d="http://schemas.microsoft.com/office/drawing/2017/model3d" xmlns:o="urn:schemas-microsoft-com:office:office" xmlns:r="http://schemas.openxmlformats.org/officeDocument/2006/relationships" xmlns:m="http://schemas.openxmlformats.org/officeDocument/2006/math" xmlns:v="urn:schemas-microsoft-com:vml" xmlns:wp14="http://schemas.microsoft.com/office/word/2010/wordprocessingDrawing" xmlns:wp="http://schemas.openxmlformats.org/drawingml/2006/wordprocessingDrawing" xmlns:w10="urn:schemas-microsoft-com:office:word" xmlns:w="http://schemas.openxmlformats.org/wordprocessingml/2006/main" xmlns:w14="http://schemas.microsoft.com/office/word/2010/wordml" xmlns:w15="http://schemas.microsoft.com/office/word/2012/wordml" xmlns:w16cex="http://schemas.microsoft.com/office/word/2018/wordml/cex" xmlns:w16cid="http://schemas.microsoft.com/office/word/2016/wordml/cid" xmlns:w16="http://schemas.microsoft.com/office/word/2018/wordml" xmlns:w16se="http://schemas.microsoft.com/office/word/2015/wordml/symex" xmlns:wpg="http://schemas.microsoft.com/office/word/2010/wordprocessingGroup" xmlns:wpi="http://schemas.microsoft.com/office/word/2010/wordprocessingInk" xmlns:wne="http://schemas.microsoft.com/office/word/2006/wordml" xmlns:wps="http://schemas.microsoft.com/office/word/2010/wordprocessingShape" mc:Ignorable="w14 w15 w16se w16cid w16 w16cex wp14">
   <w:background w:color="000000"/>
   <w:body>
     <w:tbl>
@@ -53,8 +53,6 @@
       <w:r>
         <w:t>Notation</w:t>
       </w:r>
-      <w:bookmarkStart w:id="0" w:name="_GoBack"/>
-      <w:bookmarkEnd w:id="0"/>
     </w:p>
     <w:p>
       <w:r>
@@ -784,15 +782,7 @@
     </w:p>
     <w:p>
       <w:r>
-        <w:t xml:space="preserve">The </w:t>
-      </w:r>
-      <w:proofErr w:type="spellStart"/>
-      <w:r>
-        <w:t>accesss</w:t>
-      </w:r>
-      <w:proofErr w:type="spellEnd"/>
-      <w:r>
-        <w:t xml:space="preserve"> connectors above will merge, because nothing is chronologically in between.</w:t>
+        <w:t>The access connectors above will merge, because nothing is chronologically in between.</w:t>
       </w:r>
     </w:p>
     <w:p>
@@ -866,7 +856,7 @@
     </w:p>
     <w:p>
       <w:r>
-        <w:t xml:space="preserve">But if something were in between, for instance, an </w:t>
+        <w:t xml:space="preserve">But if something were in between, for instance, a </w:t>
       </w:r>
       <w:r>
         <w:rPr>
@@ -4194,6 +4184,16 @@
       </w:pPr>
     </w:p>
     <w:p>
+      <w:r>
+        <w:t>-----</w:t>
+      </w:r>
+    </w:p>
+    <w:p>
+      <w:pPr>
+        <w:pStyle w:val="Spacing"/>
+      </w:pPr>
+    </w:p>
+    <w:p>
       <w:pPr>
         <w:rPr>
           <w:lang w:val="nl-NL"/>
@@ -4237,16 +4237,14 @@
         <w:rPr>
           <w:lang w:val="nl-NL"/>
         </w:rPr>
-        <w:t xml:space="preserve">rare dingen kan gaan doen. Erg belangrijk als je effe snel iets </w:t>
-      </w:r>
-      <w:proofErr w:type="spellStart"/>
+        <w:t>rare dingen kan gaan doen. Erg belangrijk als je effe snel iets programmeer</w:t>
+      </w:r>
       <w:r>
         <w:rPr>
           <w:lang w:val="nl-NL"/>
         </w:rPr>
-        <w:t>programmeerd</w:t>
-      </w:r>
-      <w:proofErr w:type="spellEnd"/>
+        <w:t>t</w:t>
+      </w:r>
       <w:r>
         <w:rPr>
           <w:lang w:val="nl-NL"/>
@@ -4276,6 +4274,21 @@
     </w:p>
     <w:p>
       <w:r>
+        <w:t>-----</w:t>
+      </w:r>
+    </w:p>
+    <w:p>
+      <w:pPr>
+        <w:pStyle w:val="Spacing"/>
+        <w:rPr>
+          <w:b/>
+          <w:bCs/>
+          <w:lang w:val="nl-NL"/>
+        </w:rPr>
+      </w:pPr>
+    </w:p>
+    <w:p>
+      <w:r>
         <w:rPr>
           <w:lang w:val="nl-NL"/>
         </w:rPr>
@@ -4323,6 +4336,12 @@
     <w:p/>
     <w:p>
       <w:r>
+        <w:t>-----</w:t>
+      </w:r>
+    </w:p>
+    <w:p/>
+    <w:p>
+      <w:r>
         <w:t xml:space="preserve">&lt; </w:t>
       </w:r>
     </w:p>
@@ -4350,7 +4369,19 @@
     <w:p/>
     <w:p>
       <w:r>
+        <w:t>-----</w:t>
+      </w:r>
+    </w:p>
+    <w:p/>
+    <w:p>
+      <w:r>
         <w:t>&lt;Also cover constants&gt;</w:t>
+      </w:r>
+    </w:p>
+    <w:p/>
+    <w:p>
+      <w:r>
+        <w:t>-----</w:t>
       </w:r>
     </w:p>
     <w:p/>
@@ -4403,9 +4434,16 @@
         <w:t>…</w:t>
       </w:r>
     </w:p>
+    <w:p/>
     <w:p>
       <w:r>
         <w:t>Etcetera, work it all out</w:t>
+      </w:r>
+    </w:p>
+    <w:p/>
+    <w:p>
+      <w:r>
+        <w:t>-----</w:t>
       </w:r>
     </w:p>
     <w:p/>
@@ -4508,6 +4546,26 @@
       </w:pPr>
     </w:p>
     <w:p>
+      <w:pPr>
+        <w:rPr>
+          <w:lang w:val="nl-NL"/>
+        </w:rPr>
+      </w:pPr>
+      <w:r>
+        <w:rPr>
+          <w:lang w:val="nl-NL"/>
+        </w:rPr>
+        <w:t>-----</w:t>
+      </w:r>
+    </w:p>
+    <w:p>
+      <w:pPr>
+        <w:rPr>
+          <w:lang w:val="nl-NL"/>
+        </w:rPr>
+      </w:pPr>
+    </w:p>
+    <w:p>
       <w:r>
         <w:t>Something is constant if it can be set by programmers , but not by users.</w:t>
       </w:r>
@@ -4515,49 +4573,84 @@
     <w:p/>
     <w:p>
       <w:r>
+        <w:t>-----</w:t>
+      </w:r>
+    </w:p>
+    <w:p/>
+    <w:p>
+      <w:r>
         <w:t>&lt; By default everything is public. When studying the access configuration of a symbol you might only want to see what differs from the default &gt;</w:t>
       </w:r>
     </w:p>
     <w:p/>
     <w:p>
       <w:r>
-        <w:t>&lt;The standard access modifiers for system procedures of procedure symbols directly inside a procedure symbol are different from procedures directly inside object symbols. For instance, Symbol Get for Reference of a clause is Private by default. Symbol Get for Reference for an object member is Public by default&gt;</w:t>
+        <w:t>-----</w:t>
       </w:r>
     </w:p>
     <w:p/>
     <w:p>
       <w:r>
+        <w:t>&lt;</w:t>
+      </w:r>
+      <w:r>
+        <w:t xml:space="preserve"> </w:t>
+      </w:r>
+      <w:r>
+        <w:t>The standard access modifiers for system procedures of procedure symbols directly inside a procedure symbol are different from procedures directly inside object symbols. For instance, Symbol Get for Reference of a clause is Private by default. Symbol Get for Reference for an object member is Public by default</w:t>
+      </w:r>
+      <w:r>
+        <w:t xml:space="preserve"> </w:t>
+      </w:r>
+      <w:r>
+        <w:t>&gt;</w:t>
+      </w:r>
+    </w:p>
+    <w:p/>
+    <w:p>
+      <w:r>
+        <w:t>-----</w:t>
+      </w:r>
+    </w:p>
+    <w:p/>
+    <w:p>
+      <w:r>
         <w:t>A call is by default private.</w:t>
       </w:r>
     </w:p>
     <w:p/>
     <w:p>
       <w:r>
+        <w:t>-----</w:t>
+      </w:r>
+    </w:p>
+    <w:p/>
+    <w:p>
+      <w:r>
         <w:t>The access controllers of the procedure’s sub objects determine which purpose they serve. Maybe I should write a section about that in Access Control.</w:t>
       </w:r>
     </w:p>
     <w:p/>
     <w:p>
       <w:r>
-        <w:t xml:space="preserve">Required and Optional parameters as well as In, Out and Thru need to be </w:t>
-      </w:r>
-      <w:proofErr w:type="spellStart"/>
-      <w:r>
-        <w:t>rediscussed</w:t>
-      </w:r>
-      <w:proofErr w:type="spellEnd"/>
-      <w:r>
-        <w:t xml:space="preserve"> in Access Control, because it may be so that it is required for you to Object Set a parameter, while the procedure changes the state of the target </w:t>
-      </w:r>
-    </w:p>
-    <w:p>
-      <w:r>
-        <w:t>object. This is like thru too, but a totally different fashion and there are more  ways of throughput.</w:t>
+        <w:t>-----</w:t>
       </w:r>
     </w:p>
     <w:p/>
     <w:p>
       <w:r>
+        <w:t>Required and Optional parameters as well as In, Out and Thru need to be rediscussed in Access Control, because it may be so that it is required for you to Object Set a parameter, while the procedure changes the state of the target object. This is like thru too, but a totally different fashion and there are more  ways of throughput.</w:t>
+      </w:r>
+    </w:p>
+    <w:p/>
+    <w:p>
+      <w:r>
+        <w:t>-----</w:t>
+      </w:r>
+    </w:p>
+    <w:p/>
+    <w:p>
+      <w:r>
         <w:t xml:space="preserve">If a configuration of any sort is a common one, it might be nice to make something like a typedef so you give the configuration a name of its own, Like if you commonly use ‘Public Up 1 </w:t>
       </w:r>
       <w:r>
@@ -4585,31 +4678,36 @@
       </w:r>
     </w:p>
     <w:p/>
+    <w:p>
+      <w:r>
+        <w:t>Those 'macro' access modifier keywords are not very important.</w:t>
+      </w:r>
+    </w:p>
     <w:p/>
     <w:p>
       <w:r>
-        <w:t>Those 'macro' access modifier keywords are not very important.</w:t>
+        <w:t>There may be an analogy between macro keywords and a C++ typedef.</w:t>
+      </w:r>
+    </w:p>
+    <w:p>
+      <w:pPr>
+        <w:pStyle w:val="Spacing"/>
+      </w:pPr>
+    </w:p>
+    <w:p>
+      <w:r>
+        <w:t>(perhaps only for names)</w:t>
+      </w:r>
+    </w:p>
+    <w:p>
+      <w:r>
+        <w:t>(I think this issue was also temporarily put in the Parameters chapter originally.)</w:t>
       </w:r>
     </w:p>
     <w:p/>
     <w:p>
       <w:r>
-        <w:t>There may be an analogy between macro keywords and a C++ typedef.</w:t>
-      </w:r>
-    </w:p>
-    <w:p>
-      <w:pPr>
-        <w:pStyle w:val="Spacing"/>
-      </w:pPr>
-    </w:p>
-    <w:p>
-      <w:r>
-        <w:t>(perhaps only for names)</w:t>
-      </w:r>
-    </w:p>
-    <w:p>
-      <w:r>
-        <w:t>( I think this issue was also temporarily put in the Parameters chapter originally.)</w:t>
+        <w:t>-----</w:t>
       </w:r>
     </w:p>
     <w:p/>
@@ -4619,18 +4717,33 @@
       </w:r>
     </w:p>
     <w:p/>
+    <w:p>
+      <w:r>
+        <w:t>-----</w:t>
+      </w:r>
+    </w:p>
     <w:p/>
     <w:p>
       <w:r>
-        <w:t>Should there not be something implied when a connector is not there: in a friend relation this will create a lot of connectors… so no connectors should mean everything is accessible in a friend or one connector should be the placeholder for any other connector… or some common connectors and others (such as Class Get implied )</w:t>
+        <w:t>Should there not be something implied when a connector is not there: in a friend relation this will create a lot of connectors… so no connectors should mean everything is accessible in a friend or one connector should be the placeholder for any other connector… or some common connectors and others (such as Class Get implied)</w:t>
       </w:r>
     </w:p>
     <w:p/>
+    <w:p>
+      <w:r>
+        <w:t>-----</w:t>
+      </w:r>
+    </w:p>
     <w:p/>
+    <w:p>
+      <w:r>
+        <w:t>In definitions, publics could also be differentiated from privates by privates not getting access connectors? Well… friends can access them, so they need access connectors…</w:t>
+      </w:r>
+    </w:p>
     <w:p/>
     <w:p>
       <w:r>
-        <w:t>In definitions, publics could also be differentiated from privates by privates not getting access connectors? Well… friends can access them, so they need access connectors…</w:t>
+        <w:t>-----</w:t>
       </w:r>
     </w:p>
     <w:p/>
@@ -4647,33 +4760,43 @@
         <w:br/>
       </w:r>
     </w:p>
+    <w:p>
+      <w:r>
+        <w:t>-----</w:t>
+      </w:r>
+    </w:p>
     <w:p/>
     <w:p>
       <w:r>
         <w:t>Explicit display that something is private</w:t>
       </w:r>
-    </w:p>
-    <w:p>
+      <w:r>
+        <w:t xml:space="preserve"> </w:t>
+      </w:r>
       <w:r>
         <w:t>is optional.</w:t>
       </w:r>
-    </w:p>
-    <w:p>
+      <w:r>
+        <w:t xml:space="preserve"> </w:t>
+      </w:r>
       <w:r>
         <w:t>Explicit display, that something is public</w:t>
       </w:r>
-    </w:p>
-    <w:p>
+      <w:r>
+        <w:t xml:space="preserve"> </w:t>
+      </w:r>
       <w:r>
         <w:t>could be made mandatory, because</w:t>
       </w:r>
-    </w:p>
-    <w:p>
+      <w:r>
+        <w:t xml:space="preserve"> </w:t>
+      </w:r>
       <w:r>
         <w:t>is it not overhead in notation: it clearly</w:t>
       </w:r>
-    </w:p>
-    <w:p>
+      <w:r>
+        <w:t xml:space="preserve"> </w:t>
+      </w:r>
       <w:r>
         <w:t>indicates a connection point.</w:t>
       </w:r>
@@ -4681,58 +4804,67 @@
     <w:p/>
     <w:p>
       <w:r>
+        <w:t>-----</w:t>
+      </w:r>
+    </w:p>
+    <w:p/>
+    <w:p>
+      <w:r>
         <w:t>If you do not see any access connectors, do you assume, that everything is accessible,</w:t>
       </w:r>
-    </w:p>
-    <w:p>
+      <w:r>
+        <w:t xml:space="preserve"> </w:t>
+      </w:r>
       <w:r>
         <w:t>or that nothing is accessible?</w:t>
       </w:r>
-    </w:p>
-    <w:p>
+      <w:r>
+        <w:t xml:space="preserve"> </w:t>
+      </w:r>
       <w:r>
         <w:t>That is a good question for the display of access connectors.</w:t>
       </w:r>
-    </w:p>
-    <w:p>
+      <w:r>
+        <w:t xml:space="preserve"> </w:t>
+      </w:r>
       <w:r>
         <w:t>But not essential to cover.</w:t>
       </w:r>
     </w:p>
     <w:p/>
+    <w:p>
+      <w:r>
+        <w:t>-----</w:t>
+      </w:r>
+    </w:p>
     <w:p/>
+    <w:p>
+      <w:pPr>
+        <w:ind w:left="568"/>
+      </w:pPr>
+      <w:r>
+        <w:t>Questions:</w:t>
+      </w:r>
+    </w:p>
+    <w:p>
+      <w:pPr>
+        <w:ind w:left="1008" w:hanging="156"/>
+      </w:pPr>
+      <w:r>
+        <w:t>- Can you make it an option to only show befriended commands inside an object, instead of friend and non-friend commands.</w:t>
+      </w:r>
+    </w:p>
+    <w:p>
+      <w:r>
+        <w:t>I am not sure yet. It is not clear.</w:t>
+      </w:r>
+    </w:p>
     <w:p/>
     <w:p>
-      <w:pPr>
-        <w:ind w:left="568"/>
-      </w:pPr>
-      <w:r>
-        <w:t>Questions:</w:t>
-      </w:r>
-    </w:p>
-    <w:p>
-      <w:pPr>
-        <w:ind w:left="1008" w:hanging="156"/>
-      </w:pPr>
-      <w:r>
-        <w:t>- Can you make it an option to only show befriended commands inside an object, instead of friend and non-friend commands.</w:t>
-      </w:r>
-    </w:p>
-    <w:p>
-      <w:pPr>
-        <w:pStyle w:val="Spacing"/>
-      </w:pPr>
-    </w:p>
-    <w:p>
-      <w:pPr>
-        <w:ind w:left="1008" w:hanging="156"/>
-      </w:pPr>
-      <w:r>
-        <w:t>I am not sure yet. It is not clear.</w:t>
-      </w:r>
-    </w:p>
-    <w:p/>
-    <w:p/>
+      <w:r>
+        <w:t>-----</w:t>
+      </w:r>
+    </w:p>
     <w:p/>
     <w:p>
       <w:r>
@@ -4753,90 +4885,104 @@
         <w:t xml:space="preserve">Value </w:t>
       </w:r>
       <w:r>
-        <w:t xml:space="preserve">of an object. Perhaps, if you state that Set is public it automatically means, that Get is also public, and if you state that Get is public, it automatically </w:t>
+        <w:t>of an object. Perhaps, if you state that Set is public it automatically means, that Get is also public, and if you state that Get is public, it automatically impl</w:t>
+      </w:r>
+      <w:r>
+        <w:t>i</w:t>
+      </w:r>
+      <w:r>
+        <w:t>es that Set is private.</w:t>
+      </w:r>
+    </w:p>
+    <w:p>
+      <w:pPr>
+        <w:ind w:left="1136"/>
+      </w:pPr>
+      <w:r>
+        <w:t>&gt; Perhaps it is interesting when one user writes a value, but other users can not read it out, but that is sort of outside the scope: that is user access control. System access control is covered here.</w:t>
+      </w:r>
+    </w:p>
+    <w:p/>
+    <w:p>
+      <w:r>
+        <w:t>-----</w:t>
+      </w:r>
+    </w:p>
+    <w:p/>
+    <w:p>
+      <w:r>
+        <w:t>Perhaps that way the number of possible access controllers becomes more limited, so you do not have to display each possible access connector: Object Get implies any kind of connector.</w:t>
+      </w:r>
+    </w:p>
+    <w:p>
+      <w:r>
+        <w:t>Access controlling for just allowing a Class Get is stupid as well: who wants that? Who wants to only be able to access the reflective data of an object, but not the object itself?</w:t>
+      </w:r>
+    </w:p>
+    <w:p/>
+    <w:p>
+      <w:r>
+        <w:t>-----</w:t>
+      </w:r>
+    </w:p>
+    <w:p/>
+    <w:p>
+      <w:r>
+        <w:t>The notation is simply drawing the symbol a dotted line or a dashed line,</w:t>
+      </w:r>
+      <w:r>
+        <w:t xml:space="preserve"> </w:t>
+      </w:r>
+      <w:r>
+        <w:t>which makes it only usable as an interface or class.</w:t>
+      </w:r>
+      <w:r>
+        <w:t xml:space="preserve"> </w:t>
+      </w:r>
+      <w:r>
+        <w:t>How you should express something only being usable</w:t>
+      </w:r>
+      <w:r>
+        <w:t xml:space="preserve"> </w:t>
+      </w:r>
+      <w:r>
+        <w:t>as a class but not as an interface is not clear to me.</w:t>
+      </w:r>
+      <w:r>
+        <w:t xml:space="preserve"> </w:t>
+      </w:r>
+      <w:r>
+        <w:t>I do not think I really need that and I do not think I need to clear that up.</w:t>
+      </w:r>
+      <w:r>
+        <w:t xml:space="preserve"> </w:t>
+      </w:r>
+    </w:p>
+    <w:p>
+      <w:r>
+        <w:t>But whatever, this is for later.</w:t>
+      </w:r>
+    </w:p>
+    <w:p/>
+    <w:p>
+      <w:r>
+        <w:t>-----</w:t>
+      </w:r>
+    </w:p>
+    <w:p/>
+    <w:p>
+      <w:r>
+        <w:t xml:space="preserve">Also useless: allowing Set but not allowing Get… if you can already write it, why not allow reading it? Is there any point to that? The important thing is write-protecting, or not access at all… but read-protecting, while you could write to it? It seems </w:t>
       </w:r>
       <w:proofErr w:type="spellStart"/>
       <w:r>
-        <w:t>imples</w:t>
+        <w:t>unlogical</w:t>
       </w:r>
       <w:proofErr w:type="spellEnd"/>
       <w:r>
-        <w:t xml:space="preserve"> that Set is private.</w:t>
-      </w:r>
-    </w:p>
-    <w:p>
-      <w:pPr>
-        <w:ind w:left="1136"/>
-      </w:pPr>
-      <w:r>
-        <w:t>&gt; Perhaps it is interesting when one user writes a value, but other users can not read it out, but that is sort of outside the scope: that is user access control. System access control is covered here.</w:t>
-      </w:r>
-    </w:p>
-    <w:p/>
-    <w:p/>
-    <w:p>
-      <w:r>
-        <w:t>Perhaps that way the number of possible access controllers becomes more limited, so you do not have to display each possible access connector: Object Get implies any kind of connector.</w:t>
-      </w:r>
-    </w:p>
-    <w:p>
-      <w:r>
-        <w:t>Access controlling for just allowing a Class Get is stupid as well: who wants that? Who wants to only be able to access the reflective data of an object, but not the object itself?</w:t>
-      </w:r>
-    </w:p>
-    <w:p/>
-    <w:p/>
-    <w:p>
-      <w:r>
-        <w:t>The notation is simply drawing the symbol a dotted line or a dashed line,</w:t>
-      </w:r>
-    </w:p>
-    <w:p>
-      <w:r>
-        <w:t>which makes it only usable as an interface or class.</w:t>
-      </w:r>
-    </w:p>
-    <w:p>
-      <w:r>
-        <w:t>How you should express something only being usable</w:t>
-      </w:r>
-    </w:p>
-    <w:p>
-      <w:r>
-        <w:t>as a class but not as an interface is not clear to me.</w:t>
-      </w:r>
-    </w:p>
-    <w:p>
-      <w:r>
-        <w:t xml:space="preserve">I do not think I really need that and I do not think I </w:t>
-      </w:r>
-    </w:p>
-    <w:p>
-      <w:r>
-        <w:t>need to clear that up.</w:t>
-      </w:r>
-    </w:p>
-    <w:p>
-      <w:r>
-        <w:t>But whatever, this is for later.</w:t>
-      </w:r>
-    </w:p>
-    <w:p/>
-    <w:p/>
-    <w:p>
-      <w:r>
-        <w:t xml:space="preserve">Also useless: allowing Set but not allowing Get… if you can already write it, why not allow reading it? Is there any point to that? The important thing is write-protecting, or not access at all… but read-protecting, while you could write to it? It seems </w:t>
-      </w:r>
-      <w:proofErr w:type="spellStart"/>
-      <w:r>
-        <w:t>unlogical</w:t>
-      </w:r>
-      <w:proofErr w:type="spellEnd"/>
-      <w:r>
         <w:t>.</w:t>
       </w:r>
     </w:p>
-    <w:p/>
     <w:p/>
     <w:p>
       <w:r>
@@ -4855,7 +5001,7 @@
 </file>
 
 <file path=word/numbering.xml><?xml version="1.0" encoding="utf-8"?>
-<w:numbering xmlns:wpc="http://schemas.microsoft.com/office/word/2010/wordprocessingCanvas" xmlns:cx="http://schemas.microsoft.com/office/drawing/2014/chartex" xmlns:cx1="http://schemas.microsoft.com/office/drawing/2015/9/8/chartex" xmlns:cx2="http://schemas.microsoft.com/office/drawing/2015/10/21/chartex" xmlns:cx3="http://schemas.microsoft.com/office/drawing/2016/5/9/chartex" xmlns:cx4="http://schemas.microsoft.com/office/drawing/2016/5/10/chartex" xmlns:cx5="http://schemas.microsoft.com/office/drawing/2016/5/11/chartex" xmlns:cx6="http://schemas.microsoft.com/office/drawing/2016/5/12/chartex" xmlns:cx7="http://schemas.microsoft.com/office/drawing/2016/5/13/chartex" xmlns:cx8="http://schemas.microsoft.com/office/drawing/2016/5/14/chartex" xmlns:mc="http://schemas.openxmlformats.org/markup-compatibility/2006" xmlns:aink="http://schemas.microsoft.com/office/drawing/2016/ink" xmlns:am3d="http://schemas.microsoft.com/office/drawing/2017/model3d" xmlns:o="urn:schemas-microsoft-com:office:office" xmlns:r="http://schemas.openxmlformats.org/officeDocument/2006/relationships" xmlns:m="http://schemas.openxmlformats.org/officeDocument/2006/math" xmlns:v="urn:schemas-microsoft-com:vml" xmlns:wp14="http://schemas.microsoft.com/office/word/2010/wordprocessingDrawing" xmlns:wp="http://schemas.openxmlformats.org/drawingml/2006/wordprocessingDrawing" xmlns:w10="urn:schemas-microsoft-com:office:word" xmlns:w="http://schemas.openxmlformats.org/wordprocessingml/2006/main" xmlns:w14="http://schemas.microsoft.com/office/word/2010/wordml" xmlns:w15="http://schemas.microsoft.com/office/word/2012/wordml" xmlns:w16cid="http://schemas.microsoft.com/office/word/2016/wordml/cid" xmlns:w16se="http://schemas.microsoft.com/office/word/2015/wordml/symex" xmlns:wpg="http://schemas.microsoft.com/office/word/2010/wordprocessingGroup" xmlns:wpi="http://schemas.microsoft.com/office/word/2010/wordprocessingInk" xmlns:wne="http://schemas.microsoft.com/office/word/2006/wordml" xmlns:wps="http://schemas.microsoft.com/office/word/2010/wordprocessingShape" mc:Ignorable="w14 w15 w16se w16cid wp14">
+<w:numbering xmlns:wpc="http://schemas.microsoft.com/office/word/2010/wordprocessingCanvas" xmlns:cx="http://schemas.microsoft.com/office/drawing/2014/chartex" xmlns:cx1="http://schemas.microsoft.com/office/drawing/2015/9/8/chartex" xmlns:cx2="http://schemas.microsoft.com/office/drawing/2015/10/21/chartex" xmlns:cx3="http://schemas.microsoft.com/office/drawing/2016/5/9/chartex" xmlns:cx4="http://schemas.microsoft.com/office/drawing/2016/5/10/chartex" xmlns:cx5="http://schemas.microsoft.com/office/drawing/2016/5/11/chartex" xmlns:cx6="http://schemas.microsoft.com/office/drawing/2016/5/12/chartex" xmlns:cx7="http://schemas.microsoft.com/office/drawing/2016/5/13/chartex" xmlns:cx8="http://schemas.microsoft.com/office/drawing/2016/5/14/chartex" xmlns:mc="http://schemas.openxmlformats.org/markup-compatibility/2006" xmlns:aink="http://schemas.microsoft.com/office/drawing/2016/ink" xmlns:am3d="http://schemas.microsoft.com/office/drawing/2017/model3d" xmlns:o="urn:schemas-microsoft-com:office:office" xmlns:r="http://schemas.openxmlformats.org/officeDocument/2006/relationships" xmlns:m="http://schemas.openxmlformats.org/officeDocument/2006/math" xmlns:v="urn:schemas-microsoft-com:vml" xmlns:wp14="http://schemas.microsoft.com/office/word/2010/wordprocessingDrawing" xmlns:wp="http://schemas.openxmlformats.org/drawingml/2006/wordprocessingDrawing" xmlns:w10="urn:schemas-microsoft-com:office:word" xmlns:w="http://schemas.openxmlformats.org/wordprocessingml/2006/main" xmlns:w14="http://schemas.microsoft.com/office/word/2010/wordml" xmlns:w15="http://schemas.microsoft.com/office/word/2012/wordml" xmlns:w16cex="http://schemas.microsoft.com/office/word/2018/wordml/cex" xmlns:w16cid="http://schemas.microsoft.com/office/word/2016/wordml/cid" xmlns:w16="http://schemas.microsoft.com/office/word/2018/wordml" xmlns:w16se="http://schemas.microsoft.com/office/word/2015/wordml/symex" xmlns:wpg="http://schemas.microsoft.com/office/word/2010/wordprocessingGroup" xmlns:wpi="http://schemas.microsoft.com/office/word/2010/wordprocessingInk" xmlns:wne="http://schemas.microsoft.com/office/word/2006/wordml" xmlns:wps="http://schemas.microsoft.com/office/word/2010/wordprocessingShape" mc:Ignorable="w14 w15 w16se w16cid w16 w16cex wp14">
   <w:abstractNum w:abstractNumId="0" w15:restartNumberingAfterBreak="0">
     <w:nsid w:val="FFFFFF7C"/>
     <w:multiLevelType w:val="singleLevel"/>
@@ -5218,7 +5364,7 @@
 </file>
 
 <file path=word/styles.xml><?xml version="1.0" encoding="utf-8"?>
-<w:styles xmlns:mc="http://schemas.openxmlformats.org/markup-compatibility/2006" xmlns:r="http://schemas.openxmlformats.org/officeDocument/2006/relationships" xmlns:w="http://schemas.openxmlformats.org/wordprocessingml/2006/main" xmlns:w14="http://schemas.microsoft.com/office/word/2010/wordml" xmlns:w15="http://schemas.microsoft.com/office/word/2012/wordml" xmlns:w16cid="http://schemas.microsoft.com/office/word/2016/wordml/cid" xmlns:w16se="http://schemas.microsoft.com/office/word/2015/wordml/symex" mc:Ignorable="w14 w15 w16se w16cid">
+<w:styles xmlns:mc="http://schemas.openxmlformats.org/markup-compatibility/2006" xmlns:r="http://schemas.openxmlformats.org/officeDocument/2006/relationships" xmlns:w="http://schemas.openxmlformats.org/wordprocessingml/2006/main" xmlns:w14="http://schemas.microsoft.com/office/word/2010/wordml" xmlns:w15="http://schemas.microsoft.com/office/word/2012/wordml" xmlns:w16cex="http://schemas.microsoft.com/office/word/2018/wordml/cex" xmlns:w16cid="http://schemas.microsoft.com/office/word/2016/wordml/cid" xmlns:w16="http://schemas.microsoft.com/office/word/2018/wordml" xmlns:w16se="http://schemas.microsoft.com/office/word/2015/wordml/symex" mc:Ignorable="w14 w15 w16se w16cid w16 w16cex">
   <w:docDefaults>
     <w:rPrDefault>
       <w:rPr>
@@ -5609,7 +5755,7 @@
   <w:style w:type="paragraph" w:default="1" w:styleId="Normal">
     <w:name w:val="Normal"/>
     <w:qFormat/>
-    <w:rsid w:val="003271FC"/>
+    <w:rsid w:val="00D76D7B"/>
     <w:pPr>
       <w:ind w:left="567"/>
     </w:pPr>

</xml_diff>